<commit_message>
Fixed map image colors
</commit_message>
<xml_diff>
--- a/wind_speed_paper.docx
+++ b/wind_speed_paper.docx
@@ -3273,16 +3273,16 @@
       <w:r>
         <w:rPr>
           <w:rFonts w:ascii="Arial" w:hAnsi="Arial" w:cs="Arial"/>
-          <w:b/>
-          <w:bCs/>
-          <w:sz w:val="22"/>
-          <w:szCs w:val="20"/>
+          <w:noProof/>
+          <w:color w:val="000000"/>
+          <w:sz w:val="22"/>
+          <w:bdr w:val="none" w:sz="0" w:space="0" w:color="auto" w:frame="1"/>
         </w:rPr>
         <w:drawing>
-          <wp:inline distT="0" distB="0" distL="0" distR="0" wp14:anchorId="4A8047B3" wp14:editId="7CEA09DA">
-            <wp:extent cx="5943600" cy="3079750"/>
-            <wp:effectExtent l="0" t="0" r="0" b="6350"/>
-            <wp:docPr id="1568936592" name="Picture 24" descr="A map of a city&#10;&#10;Description automatically generated"/>
+          <wp:inline distT="0" distB="0" distL="0" distR="0" wp14:anchorId="4AEE8BE9" wp14:editId="2F9A2C05">
+            <wp:extent cx="5943600" cy="3086100"/>
+            <wp:effectExtent l="0" t="0" r="0" b="0"/>
+            <wp:docPr id="1063902603" name="Picture 1" descr="A map of a city&#10;&#10;Description automatically generated"/>
             <wp:cNvGraphicFramePr>
               <a:graphicFrameLocks xmlns:a="http://schemas.openxmlformats.org/drawingml/2006/main" noChangeAspect="1"/>
             </wp:cNvGraphicFramePr>
@@ -3290,7 +3290,7 @@
               <a:graphicData uri="http://schemas.openxmlformats.org/drawingml/2006/picture">
                 <pic:pic xmlns:pic="http://schemas.openxmlformats.org/drawingml/2006/picture">
                   <pic:nvPicPr>
-                    <pic:cNvPr id="1568936592" name="Picture 24" descr="A map of a city&#10;&#10;Description automatically generated"/>
+                    <pic:cNvPr id="1063902603" name="Picture 1" descr="A map of a city&#10;&#10;Description automatically generated"/>
                     <pic:cNvPicPr>
                       <a:picLocks noChangeAspect="1" noChangeArrowheads="1"/>
                     </pic:cNvPicPr>
@@ -3311,7 +3311,7 @@
                   <pic:spPr bwMode="auto">
                     <a:xfrm>
                       <a:off x="0" y="0"/>
-                      <a:ext cx="5943600" cy="3079750"/>
+                      <a:ext cx="5943600" cy="3086100"/>
                     </a:xfrm>
                     <a:prstGeom prst="rect">
                       <a:avLst/>
@@ -3397,6 +3397,7 @@
           <w:rFonts w:ascii="Arial" w:hAnsi="Arial" w:cs="Arial"/>
           <w:b/>
           <w:bCs/>
+          <w:noProof/>
           <w:sz w:val="22"/>
           <w:szCs w:val="20"/>
         </w:rPr>
@@ -3519,6 +3520,7 @@
           <w:rFonts w:ascii="Arial" w:hAnsi="Arial" w:cs="Arial"/>
           <w:b/>
           <w:bCs/>
+          <w:noProof/>
           <w:sz w:val="22"/>
           <w:szCs w:val="20"/>
         </w:rPr>
@@ -3630,6 +3632,7 @@
           <w:rFonts w:ascii="Arial" w:hAnsi="Arial" w:cs="Arial"/>
           <w:b/>
           <w:bCs/>
+          <w:noProof/>
           <w:sz w:val="22"/>
           <w:szCs w:val="20"/>
         </w:rPr>
@@ -3742,6 +3745,7 @@
           <w:rFonts w:ascii="Arial" w:hAnsi="Arial" w:cs="Arial"/>
           <w:b/>
           <w:bCs/>
+          <w:noProof/>
           <w:sz w:val="22"/>
           <w:szCs w:val="20"/>
         </w:rPr>
@@ -3854,6 +3858,7 @@
           <w:rFonts w:ascii="Arial" w:hAnsi="Arial" w:cs="Arial"/>
           <w:b/>
           <w:bCs/>
+          <w:noProof/>
           <w:sz w:val="22"/>
           <w:szCs w:val="20"/>
         </w:rPr>
@@ -6972,6 +6977,7 @@
   <w:style w:type="character" w:default="1" w:styleId="DefaultParagraphFont">
     <w:name w:val="Default Paragraph Font"/>
     <w:uiPriority w:val="1"/>
+    <w:semiHidden/>
     <w:unhideWhenUsed/>
   </w:style>
   <w:style w:type="table" w:default="1" w:styleId="TableNormal">

</xml_diff>